<commit_message>
Sprint 2 updated backlog, week 1 burndown
</commit_message>
<xml_diff>
--- a/bookkeeping/sprint2/overview/sprint2 backlog.docx
+++ b/bookkeeping/sprint2/overview/sprint2 backlog.docx
@@ -81,27 +81,7 @@
           <w:szCs w:val="60"/>
         </w:rPr>
         <w:br/>
-        <w:t xml:space="preserve">Team </w:t>
-      </w:r>
-      <w:proofErr w:type="spellStart"/>
-      <w:r>
-        <w:rPr>
-          <w:rFonts w:ascii="Calibri" w:hAnsi="Calibri"/>
-          <w:b/>
-          <w:sz w:val="60"/>
-          <w:szCs w:val="60"/>
-        </w:rPr>
-        <w:t>McBuddy</w:t>
-      </w:r>
-      <w:proofErr w:type="spellEnd"/>
-      <w:r>
-        <w:rPr>
-          <w:rFonts w:ascii="Calibri" w:hAnsi="Calibri"/>
-          <w:b/>
-          <w:sz w:val="60"/>
-          <w:szCs w:val="60"/>
-        </w:rPr>
-        <w:t xml:space="preserve"> </w:t>
+        <w:t xml:space="preserve">Team McBuddy </w:t>
       </w:r>
       <w:r>
         <w:rPr>
@@ -158,19 +138,8 @@
                 <w:sz w:val="40"/>
                 <w:szCs w:val="40"/>
               </w:rPr>
-              <w:t xml:space="preserve">Ryan </w:t>
-            </w:r>
-            <w:proofErr w:type="spellStart"/>
-            <w:r>
-              <w:rPr>
-                <w:rFonts w:ascii="Calibri" w:hAnsi="Calibri" w:cs="Times New Roman"/>
-                <w:color w:val="000000"/>
-                <w:sz w:val="40"/>
-                <w:szCs w:val="40"/>
-              </w:rPr>
-              <w:t>Ordille</w:t>
-            </w:r>
-            <w:proofErr w:type="spellEnd"/>
+              <w:t>Ryan Ordille</w:t>
+            </w:r>
           </w:p>
         </w:tc>
         <w:tc>
@@ -330,7 +299,6 @@
                 <w:szCs w:val="40"/>
               </w:rPr>
             </w:pPr>
-            <w:proofErr w:type="spellStart"/>
             <w:r>
               <w:rPr>
                 <w:rFonts w:ascii="Calibri" w:hAnsi="Calibri" w:cs="Times New Roman"/>
@@ -338,17 +306,7 @@
                 <w:sz w:val="40"/>
                 <w:szCs w:val="40"/>
               </w:rPr>
-              <w:t>Yuechuan</w:t>
-            </w:r>
-            <w:proofErr w:type="spellEnd"/>
-            <w:r>
-              <w:rPr>
-                <w:rFonts w:ascii="Calibri" w:hAnsi="Calibri" w:cs="Times New Roman"/>
-                <w:color w:val="000000"/>
-                <w:sz w:val="40"/>
-                <w:szCs w:val="40"/>
-              </w:rPr>
-              <w:t xml:space="preserve"> Chen</w:t>
+              <w:t>Yuechuan Chen</w:t>
             </w:r>
           </w:p>
         </w:tc>
@@ -404,19 +362,8 @@
                 <w:sz w:val="40"/>
                 <w:szCs w:val="40"/>
               </w:rPr>
-              <w:t xml:space="preserve">Nicholas </w:t>
-            </w:r>
-            <w:proofErr w:type="spellStart"/>
-            <w:r>
-              <w:rPr>
-                <w:rFonts w:ascii="Calibri" w:hAnsi="Calibri" w:cs="Times New Roman"/>
-                <w:color w:val="000000"/>
-                <w:sz w:val="40"/>
-                <w:szCs w:val="40"/>
-              </w:rPr>
-              <w:t>Aird</w:t>
-            </w:r>
-            <w:proofErr w:type="spellEnd"/>
+              <w:t>Nicholas Aird</w:t>
+            </w:r>
           </w:p>
         </w:tc>
         <w:tc>
@@ -471,39 +418,8 @@
                 <w:sz w:val="40"/>
                 <w:szCs w:val="40"/>
               </w:rPr>
-              <w:t xml:space="preserve">Carl </w:t>
-            </w:r>
-            <w:proofErr w:type="spellStart"/>
-            <w:r>
-              <w:rPr>
-                <w:rFonts w:ascii="Calibri" w:hAnsi="Calibri" w:cs="Times New Roman"/>
-                <w:color w:val="000000"/>
-                <w:sz w:val="40"/>
-                <w:szCs w:val="40"/>
-              </w:rPr>
-              <w:t>Patenaude</w:t>
-            </w:r>
-            <w:proofErr w:type="spellEnd"/>
-            <w:r>
-              <w:rPr>
-                <w:rFonts w:ascii="Calibri" w:hAnsi="Calibri" w:cs="Times New Roman"/>
-                <w:color w:val="000000"/>
-                <w:sz w:val="40"/>
-                <w:szCs w:val="40"/>
-              </w:rPr>
-              <w:t xml:space="preserve"> </w:t>
-            </w:r>
-            <w:proofErr w:type="spellStart"/>
-            <w:r>
-              <w:rPr>
-                <w:rFonts w:ascii="Calibri" w:hAnsi="Calibri" w:cs="Times New Roman"/>
-                <w:color w:val="000000"/>
-                <w:sz w:val="40"/>
-                <w:szCs w:val="40"/>
-              </w:rPr>
-              <w:t>Poulin</w:t>
-            </w:r>
-            <w:proofErr w:type="spellEnd"/>
+              <w:t>Carl Patenaude Poulin</w:t>
+            </w:r>
           </w:p>
         </w:tc>
         <w:tc>
@@ -558,19 +474,8 @@
                 <w:sz w:val="40"/>
                 <w:szCs w:val="40"/>
               </w:rPr>
-              <w:t xml:space="preserve">Nathaniel </w:t>
-            </w:r>
-            <w:proofErr w:type="spellStart"/>
-            <w:r>
-              <w:rPr>
-                <w:rFonts w:ascii="Calibri" w:hAnsi="Calibri" w:cs="Times New Roman"/>
-                <w:color w:val="000000"/>
-                <w:sz w:val="40"/>
-                <w:szCs w:val="40"/>
-              </w:rPr>
-              <w:t>Faries</w:t>
-            </w:r>
-            <w:proofErr w:type="spellEnd"/>
+              <w:t>Nathaniel Faries</w:t>
+            </w:r>
           </w:p>
         </w:tc>
         <w:tc>
@@ -681,19 +586,8 @@
                 <w:sz w:val="40"/>
                 <w:szCs w:val="40"/>
               </w:rPr>
-              <w:t xml:space="preserve">Philip </w:t>
-            </w:r>
-            <w:proofErr w:type="spellStart"/>
-            <w:r>
-              <w:rPr>
-                <w:rFonts w:ascii="Calibri" w:hAnsi="Calibri" w:cs="Times New Roman"/>
-                <w:color w:val="000000"/>
-                <w:sz w:val="40"/>
-                <w:szCs w:val="40"/>
-              </w:rPr>
-              <w:t>Hoddinott</w:t>
-            </w:r>
-            <w:proofErr w:type="spellEnd"/>
+              <w:t>Philip Hoddinott</w:t>
+            </w:r>
           </w:p>
         </w:tc>
         <w:tc>
@@ -902,7 +796,7 @@
       </w:tr>
       <w:tr>
         <w:trPr>
-          <w:trHeight w:val="849"/>
+          <w:trHeight w:val="419"/>
         </w:trPr>
         <w:tc>
           <w:tcPr>
@@ -913,7 +807,6 @@
               <w:bottom w:val="single" w:sz="4" w:space="0" w:color="auto"/>
               <w:right w:val="single" w:sz="4" w:space="0" w:color="auto"/>
             </w:tcBorders>
-            <w:hideMark/>
           </w:tcPr>
           <w:p>
             <w:pPr>
@@ -931,7 +824,7 @@
                 <w:bCs/>
                 <w:color w:val="333333"/>
               </w:rPr>
-              <w:t>8</w:t>
+              <w:t>6</w:t>
             </w:r>
           </w:p>
         </w:tc>
@@ -944,7 +837,7 @@
               <w:bottom w:val="single" w:sz="4" w:space="0" w:color="auto"/>
               <w:right w:val="single" w:sz="4" w:space="0" w:color="auto"/>
             </w:tcBorders>
-            <w:hideMark/>
+            <w:vAlign w:val="center"/>
           </w:tcPr>
           <w:p>
             <w:pPr>
@@ -953,18 +846,28 @@
                 <w:rFonts w:ascii="Calibri" w:hAnsi="Calibri" w:cs="Arial"/>
               </w:rPr>
             </w:pPr>
-            <w:r>
+          </w:p>
+          <w:p>
+            <w:pPr>
+              <w:textAlignment w:val="baseline"/>
               <w:rPr>
                 <w:rFonts w:ascii="Calibri" w:hAnsi="Calibri" w:cs="Arial"/>
               </w:rPr>
-              <w:t xml:space="preserve">As a user, I want a convenient way to communicate with the study buddies I get matched with, so I can explore with them opportunities to study together. </w:t>
-            </w:r>
+            </w:pPr>
             <w:r>
               <w:rPr>
                 <w:rFonts w:ascii="Calibri" w:hAnsi="Calibri" w:cs="Arial"/>
               </w:rPr>
-              <w:br/>
-            </w:r>
+              <w:t xml:space="preserve">As a user, I want to have a choice on whether I get matched with a particular user or not, so I can control who I get matched with. </w:t>
+            </w:r>
+          </w:p>
+          <w:p>
+            <w:pPr>
+              <w:textAlignment w:val="baseline"/>
+              <w:rPr>
+                <w:rFonts w:ascii="Calibri" w:hAnsi="Calibri" w:cs="Arial"/>
+              </w:rPr>
+            </w:pPr>
           </w:p>
         </w:tc>
         <w:tc>
@@ -976,7 +879,6 @@
               <w:bottom w:val="single" w:sz="4" w:space="0" w:color="auto"/>
               <w:right w:val="single" w:sz="4" w:space="0" w:color="auto"/>
             </w:tcBorders>
-            <w:hideMark/>
           </w:tcPr>
           <w:p>
             <w:pPr>
@@ -1032,7 +934,7 @@
                 <w:bCs/>
                 <w:color w:val="333333"/>
               </w:rPr>
-              <w:t>10</w:t>
+              <w:t>8</w:t>
             </w:r>
           </w:p>
         </w:tc>
@@ -1047,6 +949,131 @@
             </w:tcBorders>
             <w:hideMark/>
           </w:tcPr>
+          <w:p>
+            <w:pPr>
+              <w:textAlignment w:val="baseline"/>
+              <w:rPr>
+                <w:rFonts w:ascii="Calibri" w:hAnsi="Calibri" w:cs="Arial"/>
+              </w:rPr>
+            </w:pPr>
+          </w:p>
+          <w:p>
+            <w:pPr>
+              <w:textAlignment w:val="baseline"/>
+              <w:rPr>
+                <w:rFonts w:ascii="Calibri" w:hAnsi="Calibri" w:cs="Arial"/>
+              </w:rPr>
+            </w:pPr>
+            <w:r>
+              <w:rPr>
+                <w:rFonts w:ascii="Calibri" w:hAnsi="Calibri" w:cs="Arial"/>
+              </w:rPr>
+              <w:t>As a user, I want a convenient way to communicate with the study buddies I get matched with, so I can explore with them op</w:t>
+            </w:r>
+            <w:r>
+              <w:rPr>
+                <w:rFonts w:ascii="Calibri" w:hAnsi="Calibri" w:cs="Arial"/>
+              </w:rPr>
+              <w:t xml:space="preserve">portunities to study together. </w:t>
+            </w:r>
+          </w:p>
+          <w:p>
+            <w:pPr>
+              <w:textAlignment w:val="baseline"/>
+              <w:rPr>
+                <w:rFonts w:ascii="Calibri" w:hAnsi="Calibri" w:cs="Arial"/>
+              </w:rPr>
+            </w:pPr>
+          </w:p>
+        </w:tc>
+        <w:tc>
+          <w:tcPr>
+            <w:tcW w:w="2229" w:type="dxa"/>
+            <w:tcBorders>
+              <w:top w:val="single" w:sz="4" w:space="0" w:color="auto"/>
+              <w:left w:val="single" w:sz="4" w:space="0" w:color="auto"/>
+              <w:bottom w:val="single" w:sz="4" w:space="0" w:color="auto"/>
+              <w:right w:val="single" w:sz="4" w:space="0" w:color="auto"/>
+            </w:tcBorders>
+            <w:hideMark/>
+          </w:tcPr>
+          <w:p>
+            <w:pPr>
+              <w:spacing w:before="340" w:after="240"/>
+              <w:jc w:val="center"/>
+              <w:outlineLvl w:val="1"/>
+              <w:rPr>
+                <w:rFonts w:ascii="Calibri" w:eastAsia="Times New Roman" w:hAnsi="Calibri" w:cs="Arial"/>
+                <w:b/>
+                <w:bCs/>
+                <w:color w:val="333333"/>
+              </w:rPr>
+            </w:pPr>
+            <w:r>
+              <w:rPr>
+                <w:rFonts w:ascii="Calibri" w:eastAsia="Times New Roman" w:hAnsi="Calibri" w:cs="Arial"/>
+                <w:bCs/>
+                <w:color w:val="333333"/>
+              </w:rPr>
+              <w:t>Mandatory</w:t>
+            </w:r>
+          </w:p>
+        </w:tc>
+      </w:tr>
+      <w:tr>
+        <w:trPr>
+          <w:trHeight w:val="849"/>
+        </w:trPr>
+        <w:tc>
+          <w:tcPr>
+            <w:tcW w:w="1257" w:type="dxa"/>
+            <w:tcBorders>
+              <w:top w:val="single" w:sz="4" w:space="0" w:color="auto"/>
+              <w:left w:val="single" w:sz="4" w:space="0" w:color="auto"/>
+              <w:bottom w:val="single" w:sz="4" w:space="0" w:color="auto"/>
+              <w:right w:val="single" w:sz="4" w:space="0" w:color="auto"/>
+            </w:tcBorders>
+            <w:hideMark/>
+          </w:tcPr>
+          <w:p>
+            <w:pPr>
+              <w:spacing w:before="340" w:after="240"/>
+              <w:outlineLvl w:val="1"/>
+              <w:rPr>
+                <w:rFonts w:ascii="Calibri" w:eastAsia="Times New Roman" w:hAnsi="Calibri" w:cs="Arial"/>
+                <w:bCs/>
+                <w:color w:val="333333"/>
+              </w:rPr>
+            </w:pPr>
+            <w:r>
+              <w:rPr>
+                <w:rFonts w:ascii="Calibri" w:eastAsia="Times New Roman" w:hAnsi="Calibri" w:cs="Arial"/>
+                <w:bCs/>
+                <w:color w:val="333333"/>
+              </w:rPr>
+              <w:t>10</w:t>
+            </w:r>
+          </w:p>
+        </w:tc>
+        <w:tc>
+          <w:tcPr>
+            <w:tcW w:w="6234" w:type="dxa"/>
+            <w:tcBorders>
+              <w:top w:val="single" w:sz="4" w:space="0" w:color="auto"/>
+              <w:left w:val="single" w:sz="4" w:space="0" w:color="auto"/>
+              <w:bottom w:val="single" w:sz="4" w:space="0" w:color="auto"/>
+              <w:right w:val="single" w:sz="4" w:space="0" w:color="auto"/>
+            </w:tcBorders>
+            <w:hideMark/>
+          </w:tcPr>
+          <w:p>
+            <w:pPr>
+              <w:textAlignment w:val="baseline"/>
+              <w:rPr>
+                <w:rFonts w:ascii="Calibri" w:hAnsi="Calibri" w:cs="Arial"/>
+              </w:rPr>
+            </w:pPr>
+          </w:p>
           <w:p>
             <w:pPr>
               <w:textAlignment w:val="baseline"/>
@@ -1132,6 +1159,920 @@
         <w:t xml:space="preserve"> for the selected backlog entries</w:t>
       </w:r>
     </w:p>
+    <w:p>
+      <w:pPr>
+        <w:jc w:val="center"/>
+        <w:rPr>
+          <w:b/>
+        </w:rPr>
+      </w:pPr>
+    </w:p>
+    <w:p>
+      <w:pPr>
+        <w:rPr>
+          <w:rFonts w:ascii="Times New Roman" w:eastAsia="Times New Roman" w:hAnsi="Times New Roman" w:cs="Times New Roman"/>
+          <w:lang w:val="en-CA" w:eastAsia="en-CA"/>
+        </w:rPr>
+      </w:pPr>
+    </w:p>
+    <w:tbl>
+      <w:tblPr>
+        <w:tblW w:w="0" w:type="auto"/>
+        <w:tblCellMar>
+          <w:top w:w="15" w:type="dxa"/>
+          <w:left w:w="15" w:type="dxa"/>
+          <w:bottom w:w="15" w:type="dxa"/>
+          <w:right w:w="15" w:type="dxa"/>
+        </w:tblCellMar>
+        <w:tblLook w:val="04A0" w:firstRow="1" w:lastRow="0" w:firstColumn="1" w:lastColumn="0" w:noHBand="0" w:noVBand="1"/>
+      </w:tblPr>
+      <w:tblGrid>
+        <w:gridCol w:w="1482"/>
+        <w:gridCol w:w="7862"/>
+      </w:tblGrid>
+      <w:tr>
+        <w:trPr>
+          <w:trHeight w:val="420"/>
+        </w:trPr>
+        <w:tc>
+          <w:tcPr>
+            <w:tcW w:w="0" w:type="auto"/>
+            <w:gridSpan w:val="2"/>
+            <w:tcBorders>
+              <w:top w:val="single" w:sz="6" w:space="0" w:color="000000"/>
+              <w:left w:val="single" w:sz="6" w:space="0" w:color="000000"/>
+              <w:bottom w:val="single" w:sz="6" w:space="0" w:color="000000"/>
+              <w:right w:val="single" w:sz="6" w:space="0" w:color="000000"/>
+            </w:tcBorders>
+            <w:shd w:val="clear" w:color="auto" w:fill="4A86E8"/>
+            <w:tcMar>
+              <w:top w:w="105" w:type="dxa"/>
+              <w:left w:w="105" w:type="dxa"/>
+              <w:bottom w:w="105" w:type="dxa"/>
+              <w:right w:w="105" w:type="dxa"/>
+            </w:tcMar>
+            <w:hideMark/>
+          </w:tcPr>
+          <w:p>
+            <w:pPr>
+              <w:jc w:val="center"/>
+              <w:rPr>
+                <w:rFonts w:ascii="Times New Roman" w:eastAsia="Times New Roman" w:hAnsi="Times New Roman" w:cs="Times New Roman"/>
+                <w:lang w:val="en-CA" w:eastAsia="en-CA"/>
+              </w:rPr>
+            </w:pPr>
+            <w:r>
+              <w:rPr>
+                <w:rFonts w:ascii="Arial" w:eastAsia="Times New Roman" w:hAnsi="Arial" w:cs="Arial"/>
+                <w:b/>
+                <w:bCs/>
+                <w:color w:val="F3F3F3"/>
+                <w:sz w:val="23"/>
+                <w:szCs w:val="23"/>
+                <w:lang w:val="en-CA" w:eastAsia="en-CA"/>
+              </w:rPr>
+              <w:t>STORY 6</w:t>
+            </w:r>
+          </w:p>
+        </w:tc>
+      </w:tr>
+      <w:tr>
+        <w:tc>
+          <w:tcPr>
+            <w:tcW w:w="0" w:type="auto"/>
+            <w:tcBorders>
+              <w:top w:val="single" w:sz="6" w:space="0" w:color="000000"/>
+              <w:left w:val="single" w:sz="6" w:space="0" w:color="000000"/>
+              <w:bottom w:val="single" w:sz="6" w:space="0" w:color="000000"/>
+              <w:right w:val="single" w:sz="6" w:space="0" w:color="000000"/>
+            </w:tcBorders>
+            <w:tcMar>
+              <w:top w:w="105" w:type="dxa"/>
+              <w:left w:w="105" w:type="dxa"/>
+              <w:bottom w:w="105" w:type="dxa"/>
+              <w:right w:w="105" w:type="dxa"/>
+            </w:tcMar>
+            <w:hideMark/>
+          </w:tcPr>
+          <w:p>
+            <w:pPr>
+              <w:rPr>
+                <w:rFonts w:ascii="Times New Roman" w:eastAsia="Times New Roman" w:hAnsi="Times New Roman" w:cs="Times New Roman"/>
+                <w:lang w:val="en-CA" w:eastAsia="en-CA"/>
+              </w:rPr>
+            </w:pPr>
+            <w:r>
+              <w:rPr>
+                <w:rFonts w:ascii="Arial" w:eastAsia="Times New Roman" w:hAnsi="Arial" w:cs="Arial"/>
+                <w:b/>
+                <w:bCs/>
+                <w:color w:val="000000"/>
+                <w:sz w:val="23"/>
+                <w:szCs w:val="23"/>
+                <w:lang w:val="en-CA" w:eastAsia="en-CA"/>
+              </w:rPr>
+              <w:t>Title</w:t>
+            </w:r>
+          </w:p>
+        </w:tc>
+        <w:tc>
+          <w:tcPr>
+            <w:tcW w:w="0" w:type="auto"/>
+            <w:tcBorders>
+              <w:top w:val="single" w:sz="6" w:space="0" w:color="000000"/>
+              <w:left w:val="single" w:sz="6" w:space="0" w:color="000000"/>
+              <w:bottom w:val="single" w:sz="6" w:space="0" w:color="000000"/>
+              <w:right w:val="single" w:sz="6" w:space="0" w:color="000000"/>
+            </w:tcBorders>
+            <w:tcMar>
+              <w:top w:w="105" w:type="dxa"/>
+              <w:left w:w="105" w:type="dxa"/>
+              <w:bottom w:w="105" w:type="dxa"/>
+              <w:right w:w="105" w:type="dxa"/>
+            </w:tcMar>
+            <w:hideMark/>
+          </w:tcPr>
+          <w:p>
+            <w:pPr>
+              <w:rPr>
+                <w:rFonts w:ascii="Times New Roman" w:eastAsia="Times New Roman" w:hAnsi="Times New Roman" w:cs="Times New Roman"/>
+                <w:lang w:val="en-CA" w:eastAsia="en-CA"/>
+              </w:rPr>
+            </w:pPr>
+            <w:r>
+              <w:rPr>
+                <w:rFonts w:ascii="Arial" w:eastAsia="Times New Roman" w:hAnsi="Arial" w:cs="Arial"/>
+                <w:color w:val="000000"/>
+                <w:sz w:val="23"/>
+                <w:szCs w:val="23"/>
+                <w:lang w:val="en-CA" w:eastAsia="en-CA"/>
+              </w:rPr>
+              <w:t>Match acceptance/rejection</w:t>
+            </w:r>
+          </w:p>
+        </w:tc>
+      </w:tr>
+      <w:tr>
+        <w:tc>
+          <w:tcPr>
+            <w:tcW w:w="0" w:type="auto"/>
+            <w:tcBorders>
+              <w:top w:val="single" w:sz="6" w:space="0" w:color="000000"/>
+              <w:left w:val="single" w:sz="6" w:space="0" w:color="000000"/>
+              <w:bottom w:val="single" w:sz="6" w:space="0" w:color="000000"/>
+              <w:right w:val="single" w:sz="6" w:space="0" w:color="000000"/>
+            </w:tcBorders>
+            <w:tcMar>
+              <w:top w:w="105" w:type="dxa"/>
+              <w:left w:w="105" w:type="dxa"/>
+              <w:bottom w:w="105" w:type="dxa"/>
+              <w:right w:w="105" w:type="dxa"/>
+            </w:tcMar>
+            <w:hideMark/>
+          </w:tcPr>
+          <w:p>
+            <w:pPr>
+              <w:rPr>
+                <w:rFonts w:ascii="Times New Roman" w:eastAsia="Times New Roman" w:hAnsi="Times New Roman" w:cs="Times New Roman"/>
+                <w:lang w:val="en-CA" w:eastAsia="en-CA"/>
+              </w:rPr>
+            </w:pPr>
+            <w:r>
+              <w:rPr>
+                <w:rFonts w:ascii="Arial" w:eastAsia="Times New Roman" w:hAnsi="Arial" w:cs="Arial"/>
+                <w:b/>
+                <w:bCs/>
+                <w:color w:val="000000"/>
+                <w:sz w:val="23"/>
+                <w:szCs w:val="23"/>
+                <w:lang w:val="en-CA" w:eastAsia="en-CA"/>
+              </w:rPr>
+              <w:t>Story</w:t>
+            </w:r>
+          </w:p>
+        </w:tc>
+        <w:tc>
+          <w:tcPr>
+            <w:tcW w:w="0" w:type="auto"/>
+            <w:tcBorders>
+              <w:top w:val="single" w:sz="6" w:space="0" w:color="000000"/>
+              <w:left w:val="single" w:sz="6" w:space="0" w:color="000000"/>
+              <w:bottom w:val="single" w:sz="6" w:space="0" w:color="000000"/>
+              <w:right w:val="single" w:sz="6" w:space="0" w:color="000000"/>
+            </w:tcBorders>
+            <w:tcMar>
+              <w:top w:w="105" w:type="dxa"/>
+              <w:left w:w="105" w:type="dxa"/>
+              <w:bottom w:w="105" w:type="dxa"/>
+              <w:right w:w="105" w:type="dxa"/>
+            </w:tcMar>
+            <w:hideMark/>
+          </w:tcPr>
+          <w:p>
+            <w:pPr>
+              <w:rPr>
+                <w:rFonts w:ascii="Times New Roman" w:eastAsia="Times New Roman" w:hAnsi="Times New Roman" w:cs="Times New Roman"/>
+                <w:lang w:val="en-CA" w:eastAsia="en-CA"/>
+              </w:rPr>
+            </w:pPr>
+            <w:r>
+              <w:rPr>
+                <w:rFonts w:ascii="Arial" w:eastAsia="Times New Roman" w:hAnsi="Arial" w:cs="Arial"/>
+                <w:color w:val="000000"/>
+                <w:sz w:val="23"/>
+                <w:szCs w:val="23"/>
+                <w:lang w:val="en-CA" w:eastAsia="en-CA"/>
+              </w:rPr>
+              <w:t>As a user, I want to have a choice on whether I get matched with a particular user or not, so I can control who I get matched with.</w:t>
+            </w:r>
+          </w:p>
+        </w:tc>
+      </w:tr>
+      <w:tr>
+        <w:tc>
+          <w:tcPr>
+            <w:tcW w:w="0" w:type="auto"/>
+            <w:tcBorders>
+              <w:top w:val="single" w:sz="6" w:space="0" w:color="000000"/>
+              <w:left w:val="single" w:sz="6" w:space="0" w:color="000000"/>
+              <w:bottom w:val="single" w:sz="6" w:space="0" w:color="000000"/>
+              <w:right w:val="single" w:sz="6" w:space="0" w:color="000000"/>
+            </w:tcBorders>
+            <w:tcMar>
+              <w:top w:w="105" w:type="dxa"/>
+              <w:left w:w="105" w:type="dxa"/>
+              <w:bottom w:w="105" w:type="dxa"/>
+              <w:right w:w="105" w:type="dxa"/>
+            </w:tcMar>
+            <w:hideMark/>
+          </w:tcPr>
+          <w:p>
+            <w:pPr>
+              <w:rPr>
+                <w:rFonts w:ascii="Times New Roman" w:eastAsia="Times New Roman" w:hAnsi="Times New Roman" w:cs="Times New Roman"/>
+                <w:lang w:val="en-CA" w:eastAsia="en-CA"/>
+              </w:rPr>
+            </w:pPr>
+            <w:r>
+              <w:rPr>
+                <w:rFonts w:ascii="Arial" w:eastAsia="Times New Roman" w:hAnsi="Arial" w:cs="Arial"/>
+                <w:b/>
+                <w:bCs/>
+                <w:color w:val="000000"/>
+                <w:sz w:val="23"/>
+                <w:szCs w:val="23"/>
+                <w:lang w:val="en-CA" w:eastAsia="en-CA"/>
+              </w:rPr>
+              <w:t>.Normal Scenario</w:t>
+            </w:r>
+          </w:p>
+        </w:tc>
+        <w:tc>
+          <w:tcPr>
+            <w:tcW w:w="0" w:type="auto"/>
+            <w:tcBorders>
+              <w:top w:val="single" w:sz="6" w:space="0" w:color="000000"/>
+              <w:left w:val="single" w:sz="6" w:space="0" w:color="000000"/>
+              <w:bottom w:val="single" w:sz="6" w:space="0" w:color="000000"/>
+              <w:right w:val="single" w:sz="6" w:space="0" w:color="000000"/>
+            </w:tcBorders>
+            <w:tcMar>
+              <w:top w:w="105" w:type="dxa"/>
+              <w:left w:w="105" w:type="dxa"/>
+              <w:bottom w:w="105" w:type="dxa"/>
+              <w:right w:w="105" w:type="dxa"/>
+            </w:tcMar>
+            <w:hideMark/>
+          </w:tcPr>
+          <w:p>
+            <w:pPr>
+              <w:numPr>
+                <w:ilvl w:val="0"/>
+                <w:numId w:val="25"/>
+              </w:numPr>
+              <w:textAlignment w:val="baseline"/>
+              <w:rPr>
+                <w:rFonts w:ascii="Arial" w:eastAsia="Times New Roman" w:hAnsi="Arial" w:cs="Arial"/>
+                <w:color w:val="000000"/>
+                <w:sz w:val="23"/>
+                <w:szCs w:val="23"/>
+                <w:lang w:val="en-CA" w:eastAsia="en-CA"/>
+              </w:rPr>
+            </w:pPr>
+            <w:r>
+              <w:rPr>
+                <w:rFonts w:ascii="Arial" w:eastAsia="Times New Roman" w:hAnsi="Arial" w:cs="Arial"/>
+                <w:color w:val="000000"/>
+                <w:sz w:val="23"/>
+                <w:szCs w:val="23"/>
+                <w:lang w:val="en-CA" w:eastAsia="en-CA"/>
+              </w:rPr>
+              <w:t>User is logged in and on the main page.</w:t>
+            </w:r>
+          </w:p>
+          <w:p>
+            <w:pPr>
+              <w:numPr>
+                <w:ilvl w:val="0"/>
+                <w:numId w:val="25"/>
+              </w:numPr>
+              <w:textAlignment w:val="baseline"/>
+              <w:rPr>
+                <w:rFonts w:ascii="Arial" w:eastAsia="Times New Roman" w:hAnsi="Arial" w:cs="Arial"/>
+                <w:color w:val="000000"/>
+                <w:sz w:val="23"/>
+                <w:szCs w:val="23"/>
+                <w:lang w:val="en-CA" w:eastAsia="en-CA"/>
+              </w:rPr>
+            </w:pPr>
+            <w:r>
+              <w:rPr>
+                <w:rFonts w:ascii="Arial" w:eastAsia="Times New Roman" w:hAnsi="Arial" w:cs="Arial"/>
+                <w:color w:val="000000"/>
+                <w:sz w:val="23"/>
+                <w:szCs w:val="23"/>
+                <w:lang w:val="en-CA" w:eastAsia="en-CA"/>
+              </w:rPr>
+              <w:t>User clicks “Find study partner” button on the main screen.</w:t>
+            </w:r>
+          </w:p>
+          <w:p>
+            <w:pPr>
+              <w:numPr>
+                <w:ilvl w:val="0"/>
+                <w:numId w:val="25"/>
+              </w:numPr>
+              <w:textAlignment w:val="baseline"/>
+              <w:rPr>
+                <w:rFonts w:ascii="Arial" w:eastAsia="Times New Roman" w:hAnsi="Arial" w:cs="Arial"/>
+                <w:color w:val="000000"/>
+                <w:sz w:val="23"/>
+                <w:szCs w:val="23"/>
+                <w:lang w:val="en-CA" w:eastAsia="en-CA"/>
+              </w:rPr>
+            </w:pPr>
+            <w:r>
+              <w:rPr>
+                <w:rFonts w:ascii="Arial" w:eastAsia="Times New Roman" w:hAnsi="Arial" w:cs="Arial"/>
+                <w:color w:val="000000"/>
+                <w:sz w:val="23"/>
+                <w:szCs w:val="23"/>
+                <w:lang w:val="en-CA" w:eastAsia="en-CA"/>
+              </w:rPr>
+              <w:t>The system propose a study partner to the user.</w:t>
+            </w:r>
+          </w:p>
+          <w:p>
+            <w:pPr>
+              <w:numPr>
+                <w:ilvl w:val="0"/>
+                <w:numId w:val="25"/>
+              </w:numPr>
+              <w:textAlignment w:val="baseline"/>
+              <w:rPr>
+                <w:rFonts w:ascii="Arial" w:eastAsia="Times New Roman" w:hAnsi="Arial" w:cs="Arial"/>
+                <w:color w:val="000000"/>
+                <w:sz w:val="23"/>
+                <w:szCs w:val="23"/>
+                <w:lang w:val="en-CA" w:eastAsia="en-CA"/>
+              </w:rPr>
+            </w:pPr>
+            <w:r>
+              <w:rPr>
+                <w:rFonts w:ascii="Arial" w:eastAsia="Times New Roman" w:hAnsi="Arial" w:cs="Arial"/>
+                <w:color w:val="000000"/>
+                <w:sz w:val="23"/>
+                <w:szCs w:val="23"/>
+                <w:lang w:val="en-CA" w:eastAsia="en-CA"/>
+              </w:rPr>
+              <w:t>The user can either accept the match using a “accept match” button (or left swipe) or the user can reject the match by clicking a “reject match” button(right swipe).</w:t>
+            </w:r>
+          </w:p>
+          <w:p>
+            <w:pPr>
+              <w:numPr>
+                <w:ilvl w:val="0"/>
+                <w:numId w:val="25"/>
+              </w:numPr>
+              <w:textAlignment w:val="baseline"/>
+              <w:rPr>
+                <w:rFonts w:ascii="Arial" w:eastAsia="Times New Roman" w:hAnsi="Arial" w:cs="Arial"/>
+                <w:color w:val="000000"/>
+                <w:sz w:val="23"/>
+                <w:szCs w:val="23"/>
+                <w:lang w:val="en-CA" w:eastAsia="en-CA"/>
+              </w:rPr>
+            </w:pPr>
+            <w:r>
+              <w:rPr>
+                <w:rFonts w:ascii="Arial" w:eastAsia="Times New Roman" w:hAnsi="Arial" w:cs="Arial"/>
+                <w:color w:val="000000"/>
+                <w:sz w:val="23"/>
+                <w:szCs w:val="23"/>
+                <w:lang w:val="en-CA" w:eastAsia="en-CA"/>
+              </w:rPr>
+              <w:t>If the match was rejected, the system will attempt to find another match  for the user(ie go back to step 2)</w:t>
+            </w:r>
+          </w:p>
+          <w:p>
+            <w:pPr>
+              <w:numPr>
+                <w:ilvl w:val="0"/>
+                <w:numId w:val="25"/>
+              </w:numPr>
+              <w:textAlignment w:val="baseline"/>
+              <w:rPr>
+                <w:rFonts w:ascii="Arial" w:eastAsia="Times New Roman" w:hAnsi="Arial" w:cs="Arial"/>
+                <w:color w:val="000000"/>
+                <w:sz w:val="23"/>
+                <w:szCs w:val="23"/>
+                <w:lang w:val="en-CA" w:eastAsia="en-CA"/>
+              </w:rPr>
+            </w:pPr>
+            <w:r>
+              <w:rPr>
+                <w:rFonts w:ascii="Arial" w:eastAsia="Times New Roman" w:hAnsi="Arial" w:cs="Arial"/>
+                <w:color w:val="000000"/>
+                <w:sz w:val="23"/>
+                <w:szCs w:val="23"/>
+                <w:lang w:val="en-CA" w:eastAsia="en-CA"/>
+              </w:rPr>
+              <w:t>If the match was accepted, a notification will be sent to the match so communication can be set-up between the two users</w:t>
+            </w:r>
+          </w:p>
+        </w:tc>
+      </w:tr>
+      <w:tr>
+        <w:tc>
+          <w:tcPr>
+            <w:tcW w:w="0" w:type="auto"/>
+            <w:tcBorders>
+              <w:top w:val="single" w:sz="6" w:space="0" w:color="000000"/>
+              <w:left w:val="single" w:sz="6" w:space="0" w:color="000000"/>
+              <w:bottom w:val="single" w:sz="6" w:space="0" w:color="000000"/>
+              <w:right w:val="single" w:sz="6" w:space="0" w:color="000000"/>
+            </w:tcBorders>
+            <w:tcMar>
+              <w:top w:w="105" w:type="dxa"/>
+              <w:left w:w="105" w:type="dxa"/>
+              <w:bottom w:w="105" w:type="dxa"/>
+              <w:right w:w="105" w:type="dxa"/>
+            </w:tcMar>
+            <w:hideMark/>
+          </w:tcPr>
+          <w:p>
+            <w:pPr>
+              <w:rPr>
+                <w:rFonts w:ascii="Times New Roman" w:eastAsia="Times New Roman" w:hAnsi="Times New Roman" w:cs="Times New Roman"/>
+                <w:lang w:val="en-CA" w:eastAsia="en-CA"/>
+              </w:rPr>
+            </w:pPr>
+            <w:r>
+              <w:rPr>
+                <w:rFonts w:ascii="Arial" w:eastAsia="Times New Roman" w:hAnsi="Arial" w:cs="Arial"/>
+                <w:b/>
+                <w:bCs/>
+                <w:color w:val="000000"/>
+                <w:sz w:val="23"/>
+                <w:szCs w:val="23"/>
+                <w:lang w:val="en-CA" w:eastAsia="en-CA"/>
+              </w:rPr>
+              <w:t>Alternate Scenario</w:t>
+            </w:r>
+          </w:p>
+        </w:tc>
+        <w:tc>
+          <w:tcPr>
+            <w:tcW w:w="0" w:type="auto"/>
+            <w:tcBorders>
+              <w:top w:val="single" w:sz="6" w:space="0" w:color="000000"/>
+              <w:left w:val="single" w:sz="6" w:space="0" w:color="000000"/>
+              <w:bottom w:val="single" w:sz="6" w:space="0" w:color="000000"/>
+              <w:right w:val="single" w:sz="6" w:space="0" w:color="000000"/>
+            </w:tcBorders>
+            <w:tcMar>
+              <w:top w:w="105" w:type="dxa"/>
+              <w:left w:w="105" w:type="dxa"/>
+              <w:bottom w:w="105" w:type="dxa"/>
+              <w:right w:w="105" w:type="dxa"/>
+            </w:tcMar>
+            <w:hideMark/>
+          </w:tcPr>
+          <w:p>
+            <w:pPr>
+              <w:numPr>
+                <w:ilvl w:val="0"/>
+                <w:numId w:val="26"/>
+              </w:numPr>
+              <w:textAlignment w:val="baseline"/>
+              <w:rPr>
+                <w:rFonts w:ascii="Arial" w:eastAsia="Times New Roman" w:hAnsi="Arial" w:cs="Arial"/>
+                <w:color w:val="000000"/>
+                <w:sz w:val="23"/>
+                <w:szCs w:val="23"/>
+                <w:lang w:val="en-CA" w:eastAsia="en-CA"/>
+              </w:rPr>
+            </w:pPr>
+            <w:r>
+              <w:rPr>
+                <w:rFonts w:ascii="Arial" w:eastAsia="Times New Roman" w:hAnsi="Arial" w:cs="Arial"/>
+                <w:color w:val="000000"/>
+                <w:sz w:val="23"/>
+                <w:szCs w:val="23"/>
+                <w:lang w:val="en-CA" w:eastAsia="en-CA"/>
+              </w:rPr>
+              <w:t>User is logged in</w:t>
+            </w:r>
+          </w:p>
+          <w:p>
+            <w:pPr>
+              <w:numPr>
+                <w:ilvl w:val="0"/>
+                <w:numId w:val="26"/>
+              </w:numPr>
+              <w:textAlignment w:val="baseline"/>
+              <w:rPr>
+                <w:rFonts w:ascii="Arial" w:eastAsia="Times New Roman" w:hAnsi="Arial" w:cs="Arial"/>
+                <w:color w:val="000000"/>
+                <w:sz w:val="23"/>
+                <w:szCs w:val="23"/>
+                <w:lang w:val="en-CA" w:eastAsia="en-CA"/>
+              </w:rPr>
+            </w:pPr>
+            <w:r>
+              <w:rPr>
+                <w:rFonts w:ascii="Arial" w:eastAsia="Times New Roman" w:hAnsi="Arial" w:cs="Arial"/>
+                <w:color w:val="000000"/>
+                <w:sz w:val="23"/>
+                <w:szCs w:val="23"/>
+                <w:lang w:val="en-CA" w:eastAsia="en-CA"/>
+              </w:rPr>
+              <w:t>User receives notification that a match was found</w:t>
+            </w:r>
+          </w:p>
+          <w:p>
+            <w:pPr>
+              <w:numPr>
+                <w:ilvl w:val="0"/>
+                <w:numId w:val="26"/>
+              </w:numPr>
+              <w:textAlignment w:val="baseline"/>
+              <w:rPr>
+                <w:rFonts w:ascii="Arial" w:eastAsia="Times New Roman" w:hAnsi="Arial" w:cs="Arial"/>
+                <w:color w:val="000000"/>
+                <w:sz w:val="23"/>
+                <w:szCs w:val="23"/>
+                <w:lang w:val="en-CA" w:eastAsia="en-CA"/>
+              </w:rPr>
+            </w:pPr>
+            <w:r>
+              <w:rPr>
+                <w:rFonts w:ascii="Arial" w:eastAsia="Times New Roman" w:hAnsi="Arial" w:cs="Arial"/>
+                <w:color w:val="000000"/>
+                <w:sz w:val="23"/>
+                <w:szCs w:val="23"/>
+                <w:lang w:val="en-CA" w:eastAsia="en-CA"/>
+              </w:rPr>
+              <w:t>User click on the notification symbol to reveal more details about the matched user</w:t>
+            </w:r>
+          </w:p>
+          <w:p>
+            <w:pPr>
+              <w:numPr>
+                <w:ilvl w:val="0"/>
+                <w:numId w:val="26"/>
+              </w:numPr>
+              <w:textAlignment w:val="baseline"/>
+              <w:rPr>
+                <w:rFonts w:ascii="Arial" w:eastAsia="Times New Roman" w:hAnsi="Arial" w:cs="Arial"/>
+                <w:color w:val="000000"/>
+                <w:sz w:val="23"/>
+                <w:szCs w:val="23"/>
+                <w:lang w:val="en-CA" w:eastAsia="en-CA"/>
+              </w:rPr>
+            </w:pPr>
+            <w:r>
+              <w:rPr>
+                <w:rFonts w:ascii="Arial" w:eastAsia="Times New Roman" w:hAnsi="Arial" w:cs="Arial"/>
+                <w:color w:val="000000"/>
+                <w:sz w:val="23"/>
+                <w:szCs w:val="23"/>
+                <w:lang w:val="en-CA" w:eastAsia="en-CA"/>
+              </w:rPr>
+              <w:lastRenderedPageBreak/>
+              <w:t>User can either accept the match or reject the match by clicking two different buttons</w:t>
+            </w:r>
+          </w:p>
+          <w:p>
+            <w:pPr>
+              <w:numPr>
+                <w:ilvl w:val="0"/>
+                <w:numId w:val="26"/>
+              </w:numPr>
+              <w:textAlignment w:val="baseline"/>
+              <w:rPr>
+                <w:rFonts w:ascii="Arial" w:eastAsia="Times New Roman" w:hAnsi="Arial" w:cs="Arial"/>
+                <w:color w:val="000000"/>
+                <w:sz w:val="23"/>
+                <w:szCs w:val="23"/>
+                <w:lang w:val="en-CA" w:eastAsia="en-CA"/>
+              </w:rPr>
+            </w:pPr>
+            <w:r>
+              <w:rPr>
+                <w:rFonts w:ascii="Arial" w:eastAsia="Times New Roman" w:hAnsi="Arial" w:cs="Arial"/>
+                <w:color w:val="000000"/>
+                <w:sz w:val="23"/>
+                <w:szCs w:val="23"/>
+                <w:lang w:val="en-CA" w:eastAsia="en-CA"/>
+              </w:rPr>
+              <w:t>If the match was accepted, a chat conversation will be created between the two users and a notification will be sent back to the other user.</w:t>
+            </w:r>
+          </w:p>
+          <w:p>
+            <w:pPr>
+              <w:numPr>
+                <w:ilvl w:val="0"/>
+                <w:numId w:val="26"/>
+              </w:numPr>
+              <w:textAlignment w:val="baseline"/>
+              <w:rPr>
+                <w:rFonts w:ascii="Arial" w:eastAsia="Times New Roman" w:hAnsi="Arial" w:cs="Arial"/>
+                <w:color w:val="000000"/>
+                <w:sz w:val="23"/>
+                <w:szCs w:val="23"/>
+                <w:lang w:val="en-CA" w:eastAsia="en-CA"/>
+              </w:rPr>
+            </w:pPr>
+            <w:r>
+              <w:rPr>
+                <w:rFonts w:ascii="Arial" w:eastAsia="Times New Roman" w:hAnsi="Arial" w:cs="Arial"/>
+                <w:color w:val="000000"/>
+                <w:sz w:val="23"/>
+                <w:szCs w:val="23"/>
+                <w:lang w:val="en-CA" w:eastAsia="en-CA"/>
+              </w:rPr>
+              <w:t>If the match was rejected, then only a notification will be sent back.</w:t>
+            </w:r>
+          </w:p>
+        </w:tc>
+      </w:tr>
+      <w:tr>
+        <w:trPr>
+          <w:trHeight w:val="420"/>
+        </w:trPr>
+        <w:tc>
+          <w:tcPr>
+            <w:tcW w:w="0" w:type="auto"/>
+            <w:tcBorders>
+              <w:top w:val="single" w:sz="6" w:space="0" w:color="000000"/>
+              <w:left w:val="single" w:sz="6" w:space="0" w:color="000000"/>
+              <w:bottom w:val="single" w:sz="6" w:space="0" w:color="000000"/>
+              <w:right w:val="single" w:sz="6" w:space="0" w:color="000000"/>
+            </w:tcBorders>
+            <w:tcMar>
+              <w:top w:w="105" w:type="dxa"/>
+              <w:left w:w="105" w:type="dxa"/>
+              <w:bottom w:w="105" w:type="dxa"/>
+              <w:right w:w="105" w:type="dxa"/>
+            </w:tcMar>
+            <w:hideMark/>
+          </w:tcPr>
+          <w:p>
+            <w:pPr>
+              <w:rPr>
+                <w:rFonts w:ascii="Times New Roman" w:eastAsia="Times New Roman" w:hAnsi="Times New Roman" w:cs="Times New Roman"/>
+                <w:lang w:val="en-CA" w:eastAsia="en-CA"/>
+              </w:rPr>
+            </w:pPr>
+            <w:r>
+              <w:rPr>
+                <w:rFonts w:ascii="Arial" w:eastAsia="Times New Roman" w:hAnsi="Arial" w:cs="Arial"/>
+                <w:b/>
+                <w:bCs/>
+                <w:color w:val="000000"/>
+                <w:sz w:val="23"/>
+                <w:szCs w:val="23"/>
+                <w:lang w:val="en-CA" w:eastAsia="en-CA"/>
+              </w:rPr>
+              <w:lastRenderedPageBreak/>
+              <w:t>Error Scenario</w:t>
+            </w:r>
+          </w:p>
+        </w:tc>
+        <w:tc>
+          <w:tcPr>
+            <w:tcW w:w="0" w:type="auto"/>
+            <w:tcBorders>
+              <w:top w:val="single" w:sz="6" w:space="0" w:color="000000"/>
+              <w:left w:val="single" w:sz="6" w:space="0" w:color="000000"/>
+              <w:bottom w:val="single" w:sz="6" w:space="0" w:color="000000"/>
+              <w:right w:val="single" w:sz="6" w:space="0" w:color="000000"/>
+            </w:tcBorders>
+            <w:tcMar>
+              <w:top w:w="105" w:type="dxa"/>
+              <w:left w:w="105" w:type="dxa"/>
+              <w:bottom w:w="105" w:type="dxa"/>
+              <w:right w:w="105" w:type="dxa"/>
+            </w:tcMar>
+            <w:hideMark/>
+          </w:tcPr>
+          <w:p>
+            <w:pPr>
+              <w:numPr>
+                <w:ilvl w:val="0"/>
+                <w:numId w:val="27"/>
+              </w:numPr>
+              <w:textAlignment w:val="baseline"/>
+              <w:rPr>
+                <w:rFonts w:ascii="Arial" w:eastAsia="Times New Roman" w:hAnsi="Arial" w:cs="Arial"/>
+                <w:color w:val="000000"/>
+                <w:sz w:val="23"/>
+                <w:szCs w:val="23"/>
+                <w:lang w:val="en-CA" w:eastAsia="en-CA"/>
+              </w:rPr>
+            </w:pPr>
+            <w:r>
+              <w:rPr>
+                <w:rFonts w:ascii="Arial" w:eastAsia="Times New Roman" w:hAnsi="Arial" w:cs="Arial"/>
+                <w:color w:val="000000"/>
+                <w:sz w:val="23"/>
+                <w:szCs w:val="23"/>
+                <w:lang w:val="en-CA" w:eastAsia="en-CA"/>
+              </w:rPr>
+              <w:t>User is logged in and on the main page.</w:t>
+            </w:r>
+          </w:p>
+          <w:p>
+            <w:pPr>
+              <w:numPr>
+                <w:ilvl w:val="0"/>
+                <w:numId w:val="27"/>
+              </w:numPr>
+              <w:textAlignment w:val="baseline"/>
+              <w:rPr>
+                <w:rFonts w:ascii="Arial" w:eastAsia="Times New Roman" w:hAnsi="Arial" w:cs="Arial"/>
+                <w:color w:val="000000"/>
+                <w:sz w:val="23"/>
+                <w:szCs w:val="23"/>
+                <w:lang w:val="en-CA" w:eastAsia="en-CA"/>
+              </w:rPr>
+            </w:pPr>
+            <w:r>
+              <w:rPr>
+                <w:rFonts w:ascii="Arial" w:eastAsia="Times New Roman" w:hAnsi="Arial" w:cs="Arial"/>
+                <w:color w:val="000000"/>
+                <w:sz w:val="23"/>
+                <w:szCs w:val="23"/>
+                <w:lang w:val="en-CA" w:eastAsia="en-CA"/>
+              </w:rPr>
+              <w:t>User clicks “Find study partner” button on the main screen</w:t>
+            </w:r>
+          </w:p>
+          <w:p>
+            <w:pPr>
+              <w:numPr>
+                <w:ilvl w:val="0"/>
+                <w:numId w:val="27"/>
+              </w:numPr>
+              <w:textAlignment w:val="baseline"/>
+              <w:rPr>
+                <w:rFonts w:ascii="Arial" w:eastAsia="Times New Roman" w:hAnsi="Arial" w:cs="Arial"/>
+                <w:color w:val="000000"/>
+                <w:sz w:val="23"/>
+                <w:szCs w:val="23"/>
+                <w:lang w:val="en-CA" w:eastAsia="en-CA"/>
+              </w:rPr>
+            </w:pPr>
+            <w:r>
+              <w:rPr>
+                <w:rFonts w:ascii="Arial" w:eastAsia="Times New Roman" w:hAnsi="Arial" w:cs="Arial"/>
+                <w:color w:val="000000"/>
+                <w:sz w:val="23"/>
+                <w:szCs w:val="23"/>
+                <w:lang w:val="en-CA" w:eastAsia="en-CA"/>
+              </w:rPr>
+              <w:t xml:space="preserve">The system was unable to find a match and returns an error message. </w:t>
+            </w:r>
+          </w:p>
+          <w:p>
+            <w:pPr>
+              <w:numPr>
+                <w:ilvl w:val="0"/>
+                <w:numId w:val="27"/>
+              </w:numPr>
+              <w:textAlignment w:val="baseline"/>
+              <w:rPr>
+                <w:rFonts w:ascii="Arial" w:eastAsia="Times New Roman" w:hAnsi="Arial" w:cs="Arial"/>
+                <w:color w:val="000000"/>
+                <w:sz w:val="23"/>
+                <w:szCs w:val="23"/>
+                <w:lang w:val="en-CA" w:eastAsia="en-CA"/>
+              </w:rPr>
+            </w:pPr>
+            <w:r>
+              <w:rPr>
+                <w:rFonts w:ascii="Arial" w:eastAsia="Times New Roman" w:hAnsi="Arial" w:cs="Arial"/>
+                <w:color w:val="000000"/>
+                <w:sz w:val="23"/>
+                <w:szCs w:val="23"/>
+                <w:lang w:val="en-CA" w:eastAsia="en-CA"/>
+              </w:rPr>
+              <w:t>The system propose a list of possible solutions to the user and a try again button.</w:t>
+            </w:r>
+            <w:bookmarkStart w:id="0" w:name="_GoBack"/>
+            <w:bookmarkEnd w:id="0"/>
+          </w:p>
+        </w:tc>
+      </w:tr>
+      <w:tr>
+        <w:trPr>
+          <w:trHeight w:val="420"/>
+        </w:trPr>
+        <w:tc>
+          <w:tcPr>
+            <w:tcW w:w="0" w:type="auto"/>
+            <w:tcBorders>
+              <w:top w:val="single" w:sz="6" w:space="0" w:color="000000"/>
+              <w:left w:val="single" w:sz="6" w:space="0" w:color="000000"/>
+              <w:bottom w:val="single" w:sz="6" w:space="0" w:color="000000"/>
+              <w:right w:val="single" w:sz="6" w:space="0" w:color="000000"/>
+            </w:tcBorders>
+            <w:tcMar>
+              <w:top w:w="105" w:type="dxa"/>
+              <w:left w:w="105" w:type="dxa"/>
+              <w:bottom w:w="105" w:type="dxa"/>
+              <w:right w:w="105" w:type="dxa"/>
+            </w:tcMar>
+            <w:hideMark/>
+          </w:tcPr>
+          <w:p>
+            <w:pPr>
+              <w:rPr>
+                <w:rFonts w:ascii="Times New Roman" w:eastAsia="Times New Roman" w:hAnsi="Times New Roman" w:cs="Times New Roman"/>
+                <w:lang w:val="en-CA" w:eastAsia="en-CA"/>
+              </w:rPr>
+            </w:pPr>
+            <w:r>
+              <w:rPr>
+                <w:rFonts w:ascii="Arial" w:eastAsia="Times New Roman" w:hAnsi="Arial" w:cs="Arial"/>
+                <w:b/>
+                <w:bCs/>
+                <w:color w:val="000000"/>
+                <w:sz w:val="23"/>
+                <w:szCs w:val="23"/>
+                <w:lang w:val="en-CA" w:eastAsia="en-CA"/>
+              </w:rPr>
+              <w:t>Error Scenario</w:t>
+            </w:r>
+          </w:p>
+        </w:tc>
+        <w:tc>
+          <w:tcPr>
+            <w:tcW w:w="0" w:type="auto"/>
+            <w:tcBorders>
+              <w:top w:val="single" w:sz="6" w:space="0" w:color="000000"/>
+              <w:left w:val="single" w:sz="6" w:space="0" w:color="000000"/>
+              <w:bottom w:val="single" w:sz="6" w:space="0" w:color="000000"/>
+              <w:right w:val="single" w:sz="6" w:space="0" w:color="000000"/>
+            </w:tcBorders>
+            <w:tcMar>
+              <w:top w:w="105" w:type="dxa"/>
+              <w:left w:w="105" w:type="dxa"/>
+              <w:bottom w:w="105" w:type="dxa"/>
+              <w:right w:w="105" w:type="dxa"/>
+            </w:tcMar>
+            <w:hideMark/>
+          </w:tcPr>
+          <w:p>
+            <w:pPr>
+              <w:numPr>
+                <w:ilvl w:val="0"/>
+                <w:numId w:val="28"/>
+              </w:numPr>
+              <w:textAlignment w:val="baseline"/>
+              <w:rPr>
+                <w:rFonts w:ascii="Arial" w:eastAsia="Times New Roman" w:hAnsi="Arial" w:cs="Arial"/>
+                <w:color w:val="000000"/>
+                <w:sz w:val="23"/>
+                <w:szCs w:val="23"/>
+                <w:lang w:val="en-CA" w:eastAsia="en-CA"/>
+              </w:rPr>
+            </w:pPr>
+            <w:r>
+              <w:rPr>
+                <w:rFonts w:ascii="Arial" w:eastAsia="Times New Roman" w:hAnsi="Arial" w:cs="Arial"/>
+                <w:color w:val="000000"/>
+                <w:sz w:val="23"/>
+                <w:szCs w:val="23"/>
+                <w:lang w:val="en-CA" w:eastAsia="en-CA"/>
+              </w:rPr>
+              <w:t>In case of alternate scenario, if the user decides to respond to the match request, but the sender's account is unavailable (due to user-initiated deletion or due to admin action), an error message should be displayed.</w:t>
+            </w:r>
+          </w:p>
+        </w:tc>
+      </w:tr>
+    </w:tbl>
     <w:p>
       <w:pPr>
         <w:jc w:val="center"/>
@@ -2234,29 +3175,7 @@
                 <w:szCs w:val="23"/>
                 <w:lang w:val="en-CA" w:eastAsia="en-CA"/>
               </w:rPr>
-              <w:t>"</w:t>
-            </w:r>
-            <w:proofErr w:type="gramStart"/>
-            <w:r>
-              <w:rPr>
-                <w:rFonts w:ascii="Arial" w:eastAsia="Times New Roman" w:hAnsi="Arial" w:cs="Arial"/>
-                <w:color w:val="000000"/>
-                <w:sz w:val="23"/>
-                <w:szCs w:val="23"/>
-                <w:lang w:val="en-CA" w:eastAsia="en-CA"/>
-              </w:rPr>
-              <w:t>message</w:t>
-            </w:r>
-            <w:proofErr w:type="gramEnd"/>
-            <w:r>
-              <w:rPr>
-                <w:rFonts w:ascii="Arial" w:eastAsia="Times New Roman" w:hAnsi="Arial" w:cs="Arial"/>
-                <w:color w:val="000000"/>
-                <w:sz w:val="23"/>
-                <w:szCs w:val="23"/>
-                <w:lang w:val="en-CA" w:eastAsia="en-CA"/>
-              </w:rPr>
-              <w:t>" button is grayed out; upon hover, a tooltip explains that users may only message other users that they have been matched with.</w:t>
+              <w:t>"message" button is grayed out; upon hover, a tooltip explains that users may only message other users that they have been matched with.</w:t>
             </w:r>
           </w:p>
         </w:tc>
@@ -3102,8 +4021,6 @@
             </w:r>
           </w:p>
         </w:tc>
-        <w:bookmarkStart w:id="0" w:name="_GoBack"/>
-        <w:bookmarkEnd w:id="0"/>
       </w:tr>
     </w:tbl>
     <w:p>
@@ -3241,6 +4158,119 @@
     </w:lvl>
   </w:abstractNum>
   <w:abstractNum w:abstractNumId="1">
+    <w:nsid w:val="031456EF"/>
+    <w:multiLevelType w:val="multilevel"/>
+    <w:tmpl w:val="95D20288"/>
+    <w:lvl w:ilvl="0">
+      <w:start w:val="1"/>
+      <w:numFmt w:val="decimal"/>
+      <w:lvlText w:val="%1."/>
+      <w:lvlJc w:val="left"/>
+      <w:pPr>
+        <w:tabs>
+          <w:tab w:val="num" w:pos="720"/>
+        </w:tabs>
+        <w:ind w:left="720" w:hanging="360"/>
+      </w:pPr>
+    </w:lvl>
+    <w:lvl w:ilvl="1" w:tentative="1">
+      <w:start w:val="1"/>
+      <w:numFmt w:val="decimal"/>
+      <w:lvlText w:val="%2."/>
+      <w:lvlJc w:val="left"/>
+      <w:pPr>
+        <w:tabs>
+          <w:tab w:val="num" w:pos="1440"/>
+        </w:tabs>
+        <w:ind w:left="1440" w:hanging="360"/>
+      </w:pPr>
+    </w:lvl>
+    <w:lvl w:ilvl="2" w:tentative="1">
+      <w:start w:val="1"/>
+      <w:numFmt w:val="decimal"/>
+      <w:lvlText w:val="%3."/>
+      <w:lvlJc w:val="left"/>
+      <w:pPr>
+        <w:tabs>
+          <w:tab w:val="num" w:pos="2160"/>
+        </w:tabs>
+        <w:ind w:left="2160" w:hanging="360"/>
+      </w:pPr>
+    </w:lvl>
+    <w:lvl w:ilvl="3" w:tentative="1">
+      <w:start w:val="1"/>
+      <w:numFmt w:val="decimal"/>
+      <w:lvlText w:val="%4."/>
+      <w:lvlJc w:val="left"/>
+      <w:pPr>
+        <w:tabs>
+          <w:tab w:val="num" w:pos="2880"/>
+        </w:tabs>
+        <w:ind w:left="2880" w:hanging="360"/>
+      </w:pPr>
+    </w:lvl>
+    <w:lvl w:ilvl="4" w:tentative="1">
+      <w:start w:val="1"/>
+      <w:numFmt w:val="decimal"/>
+      <w:lvlText w:val="%5."/>
+      <w:lvlJc w:val="left"/>
+      <w:pPr>
+        <w:tabs>
+          <w:tab w:val="num" w:pos="3600"/>
+        </w:tabs>
+        <w:ind w:left="3600" w:hanging="360"/>
+      </w:pPr>
+    </w:lvl>
+    <w:lvl w:ilvl="5" w:tentative="1">
+      <w:start w:val="1"/>
+      <w:numFmt w:val="decimal"/>
+      <w:lvlText w:val="%6."/>
+      <w:lvlJc w:val="left"/>
+      <w:pPr>
+        <w:tabs>
+          <w:tab w:val="num" w:pos="4320"/>
+        </w:tabs>
+        <w:ind w:left="4320" w:hanging="360"/>
+      </w:pPr>
+    </w:lvl>
+    <w:lvl w:ilvl="6" w:tentative="1">
+      <w:start w:val="1"/>
+      <w:numFmt w:val="decimal"/>
+      <w:lvlText w:val="%7."/>
+      <w:lvlJc w:val="left"/>
+      <w:pPr>
+        <w:tabs>
+          <w:tab w:val="num" w:pos="5040"/>
+        </w:tabs>
+        <w:ind w:left="5040" w:hanging="360"/>
+      </w:pPr>
+    </w:lvl>
+    <w:lvl w:ilvl="7" w:tentative="1">
+      <w:start w:val="1"/>
+      <w:numFmt w:val="decimal"/>
+      <w:lvlText w:val="%8."/>
+      <w:lvlJc w:val="left"/>
+      <w:pPr>
+        <w:tabs>
+          <w:tab w:val="num" w:pos="5760"/>
+        </w:tabs>
+        <w:ind w:left="5760" w:hanging="360"/>
+      </w:pPr>
+    </w:lvl>
+    <w:lvl w:ilvl="8" w:tentative="1">
+      <w:start w:val="1"/>
+      <w:numFmt w:val="decimal"/>
+      <w:lvlText w:val="%9."/>
+      <w:lvlJc w:val="left"/>
+      <w:pPr>
+        <w:tabs>
+          <w:tab w:val="num" w:pos="6480"/>
+        </w:tabs>
+        <w:ind w:left="6480" w:hanging="360"/>
+      </w:pPr>
+    </w:lvl>
+  </w:abstractNum>
+  <w:abstractNum w:abstractNumId="2">
     <w:nsid w:val="0ADC5194"/>
     <w:multiLevelType w:val="multilevel"/>
     <w:tmpl w:val="E126FBA2"/>
@@ -3353,7 +4383,7 @@
       </w:pPr>
     </w:lvl>
   </w:abstractNum>
-  <w:abstractNum w:abstractNumId="2">
+  <w:abstractNum w:abstractNumId="3">
     <w:nsid w:val="0CA01008"/>
     <w:multiLevelType w:val="multilevel"/>
     <w:tmpl w:val="1062FB90"/>
@@ -3466,7 +4496,7 @@
       </w:pPr>
     </w:lvl>
   </w:abstractNum>
-  <w:abstractNum w:abstractNumId="3">
+  <w:abstractNum w:abstractNumId="4">
     <w:nsid w:val="14105105"/>
     <w:multiLevelType w:val="multilevel"/>
     <w:tmpl w:val="1062FB90"/>
@@ -3579,7 +4609,7 @@
       </w:pPr>
     </w:lvl>
   </w:abstractNum>
-  <w:abstractNum w:abstractNumId="4">
+  <w:abstractNum w:abstractNumId="5">
     <w:nsid w:val="1F331DF2"/>
     <w:multiLevelType w:val="multilevel"/>
     <w:tmpl w:val="09626406"/>
@@ -3692,7 +4722,7 @@
       </w:pPr>
     </w:lvl>
   </w:abstractNum>
-  <w:abstractNum w:abstractNumId="5">
+  <w:abstractNum w:abstractNumId="6">
     <w:nsid w:val="291843B3"/>
     <w:multiLevelType w:val="multilevel"/>
     <w:tmpl w:val="ECFAC512"/>
@@ -3805,7 +4835,7 @@
       </w:pPr>
     </w:lvl>
   </w:abstractNum>
-  <w:abstractNum w:abstractNumId="6">
+  <w:abstractNum w:abstractNumId="7">
     <w:nsid w:val="34E61F99"/>
     <w:multiLevelType w:val="multilevel"/>
     <w:tmpl w:val="1062FB90"/>
@@ -3918,7 +4948,7 @@
       </w:pPr>
     </w:lvl>
   </w:abstractNum>
-  <w:abstractNum w:abstractNumId="7">
+  <w:abstractNum w:abstractNumId="8">
     <w:nsid w:val="39455B22"/>
     <w:multiLevelType w:val="multilevel"/>
     <w:tmpl w:val="C7708DB2"/>
@@ -4031,7 +5061,7 @@
       </w:pPr>
     </w:lvl>
   </w:abstractNum>
-  <w:abstractNum w:abstractNumId="8">
+  <w:abstractNum w:abstractNumId="9">
     <w:nsid w:val="3BB137EE"/>
     <w:multiLevelType w:val="multilevel"/>
     <w:tmpl w:val="E88A8C18"/>
@@ -4144,7 +5174,120 @@
       </w:pPr>
     </w:lvl>
   </w:abstractNum>
-  <w:abstractNum w:abstractNumId="9">
+  <w:abstractNum w:abstractNumId="10">
+    <w:nsid w:val="3FDB678C"/>
+    <w:multiLevelType w:val="multilevel"/>
+    <w:tmpl w:val="7570CB8E"/>
+    <w:lvl w:ilvl="0">
+      <w:start w:val="1"/>
+      <w:numFmt w:val="decimal"/>
+      <w:lvlText w:val="%1."/>
+      <w:lvlJc w:val="left"/>
+      <w:pPr>
+        <w:tabs>
+          <w:tab w:val="num" w:pos="720"/>
+        </w:tabs>
+        <w:ind w:left="720" w:hanging="360"/>
+      </w:pPr>
+    </w:lvl>
+    <w:lvl w:ilvl="1" w:tentative="1">
+      <w:start w:val="1"/>
+      <w:numFmt w:val="decimal"/>
+      <w:lvlText w:val="%2."/>
+      <w:lvlJc w:val="left"/>
+      <w:pPr>
+        <w:tabs>
+          <w:tab w:val="num" w:pos="1440"/>
+        </w:tabs>
+        <w:ind w:left="1440" w:hanging="360"/>
+      </w:pPr>
+    </w:lvl>
+    <w:lvl w:ilvl="2" w:tentative="1">
+      <w:start w:val="1"/>
+      <w:numFmt w:val="decimal"/>
+      <w:lvlText w:val="%3."/>
+      <w:lvlJc w:val="left"/>
+      <w:pPr>
+        <w:tabs>
+          <w:tab w:val="num" w:pos="2160"/>
+        </w:tabs>
+        <w:ind w:left="2160" w:hanging="360"/>
+      </w:pPr>
+    </w:lvl>
+    <w:lvl w:ilvl="3" w:tentative="1">
+      <w:start w:val="1"/>
+      <w:numFmt w:val="decimal"/>
+      <w:lvlText w:val="%4."/>
+      <w:lvlJc w:val="left"/>
+      <w:pPr>
+        <w:tabs>
+          <w:tab w:val="num" w:pos="2880"/>
+        </w:tabs>
+        <w:ind w:left="2880" w:hanging="360"/>
+      </w:pPr>
+    </w:lvl>
+    <w:lvl w:ilvl="4" w:tentative="1">
+      <w:start w:val="1"/>
+      <w:numFmt w:val="decimal"/>
+      <w:lvlText w:val="%5."/>
+      <w:lvlJc w:val="left"/>
+      <w:pPr>
+        <w:tabs>
+          <w:tab w:val="num" w:pos="3600"/>
+        </w:tabs>
+        <w:ind w:left="3600" w:hanging="360"/>
+      </w:pPr>
+    </w:lvl>
+    <w:lvl w:ilvl="5" w:tentative="1">
+      <w:start w:val="1"/>
+      <w:numFmt w:val="decimal"/>
+      <w:lvlText w:val="%6."/>
+      <w:lvlJc w:val="left"/>
+      <w:pPr>
+        <w:tabs>
+          <w:tab w:val="num" w:pos="4320"/>
+        </w:tabs>
+        <w:ind w:left="4320" w:hanging="360"/>
+      </w:pPr>
+    </w:lvl>
+    <w:lvl w:ilvl="6" w:tentative="1">
+      <w:start w:val="1"/>
+      <w:numFmt w:val="decimal"/>
+      <w:lvlText w:val="%7."/>
+      <w:lvlJc w:val="left"/>
+      <w:pPr>
+        <w:tabs>
+          <w:tab w:val="num" w:pos="5040"/>
+        </w:tabs>
+        <w:ind w:left="5040" w:hanging="360"/>
+      </w:pPr>
+    </w:lvl>
+    <w:lvl w:ilvl="7" w:tentative="1">
+      <w:start w:val="1"/>
+      <w:numFmt w:val="decimal"/>
+      <w:lvlText w:val="%8."/>
+      <w:lvlJc w:val="left"/>
+      <w:pPr>
+        <w:tabs>
+          <w:tab w:val="num" w:pos="5760"/>
+        </w:tabs>
+        <w:ind w:left="5760" w:hanging="360"/>
+      </w:pPr>
+    </w:lvl>
+    <w:lvl w:ilvl="8" w:tentative="1">
+      <w:start w:val="1"/>
+      <w:numFmt w:val="decimal"/>
+      <w:lvlText w:val="%9."/>
+      <w:lvlJc w:val="left"/>
+      <w:pPr>
+        <w:tabs>
+          <w:tab w:val="num" w:pos="6480"/>
+        </w:tabs>
+        <w:ind w:left="6480" w:hanging="360"/>
+      </w:pPr>
+    </w:lvl>
+  </w:abstractNum>
+  <w:abstractNum w:abstractNumId="11">
     <w:nsid w:val="3FDD2FB4"/>
     <w:multiLevelType w:val="multilevel"/>
     <w:tmpl w:val="1062FB90"/>
@@ -4257,7 +5400,7 @@
       </w:pPr>
     </w:lvl>
   </w:abstractNum>
-  <w:abstractNum w:abstractNumId="10">
+  <w:abstractNum w:abstractNumId="12">
     <w:nsid w:val="40BB092B"/>
     <w:multiLevelType w:val="multilevel"/>
     <w:tmpl w:val="E6749C54"/>
@@ -4370,7 +5513,120 @@
       </w:pPr>
     </w:lvl>
   </w:abstractNum>
-  <w:abstractNum w:abstractNumId="11">
+  <w:abstractNum w:abstractNumId="13">
+    <w:nsid w:val="41022A33"/>
+    <w:multiLevelType w:val="multilevel"/>
+    <w:tmpl w:val="5EF67D8C"/>
+    <w:lvl w:ilvl="0">
+      <w:start w:val="1"/>
+      <w:numFmt w:val="decimal"/>
+      <w:lvlText w:val="%1."/>
+      <w:lvlJc w:val="left"/>
+      <w:pPr>
+        <w:tabs>
+          <w:tab w:val="num" w:pos="720"/>
+        </w:tabs>
+        <w:ind w:left="720" w:hanging="360"/>
+      </w:pPr>
+    </w:lvl>
+    <w:lvl w:ilvl="1" w:tentative="1">
+      <w:start w:val="1"/>
+      <w:numFmt w:val="decimal"/>
+      <w:lvlText w:val="%2."/>
+      <w:lvlJc w:val="left"/>
+      <w:pPr>
+        <w:tabs>
+          <w:tab w:val="num" w:pos="1440"/>
+        </w:tabs>
+        <w:ind w:left="1440" w:hanging="360"/>
+      </w:pPr>
+    </w:lvl>
+    <w:lvl w:ilvl="2" w:tentative="1">
+      <w:start w:val="1"/>
+      <w:numFmt w:val="decimal"/>
+      <w:lvlText w:val="%3."/>
+      <w:lvlJc w:val="left"/>
+      <w:pPr>
+        <w:tabs>
+          <w:tab w:val="num" w:pos="2160"/>
+        </w:tabs>
+        <w:ind w:left="2160" w:hanging="360"/>
+      </w:pPr>
+    </w:lvl>
+    <w:lvl w:ilvl="3" w:tentative="1">
+      <w:start w:val="1"/>
+      <w:numFmt w:val="decimal"/>
+      <w:lvlText w:val="%4."/>
+      <w:lvlJc w:val="left"/>
+      <w:pPr>
+        <w:tabs>
+          <w:tab w:val="num" w:pos="2880"/>
+        </w:tabs>
+        <w:ind w:left="2880" w:hanging="360"/>
+      </w:pPr>
+    </w:lvl>
+    <w:lvl w:ilvl="4" w:tentative="1">
+      <w:start w:val="1"/>
+      <w:numFmt w:val="decimal"/>
+      <w:lvlText w:val="%5."/>
+      <w:lvlJc w:val="left"/>
+      <w:pPr>
+        <w:tabs>
+          <w:tab w:val="num" w:pos="3600"/>
+        </w:tabs>
+        <w:ind w:left="3600" w:hanging="360"/>
+      </w:pPr>
+    </w:lvl>
+    <w:lvl w:ilvl="5" w:tentative="1">
+      <w:start w:val="1"/>
+      <w:numFmt w:val="decimal"/>
+      <w:lvlText w:val="%6."/>
+      <w:lvlJc w:val="left"/>
+      <w:pPr>
+        <w:tabs>
+          <w:tab w:val="num" w:pos="4320"/>
+        </w:tabs>
+        <w:ind w:left="4320" w:hanging="360"/>
+      </w:pPr>
+    </w:lvl>
+    <w:lvl w:ilvl="6" w:tentative="1">
+      <w:start w:val="1"/>
+      <w:numFmt w:val="decimal"/>
+      <w:lvlText w:val="%7."/>
+      <w:lvlJc w:val="left"/>
+      <w:pPr>
+        <w:tabs>
+          <w:tab w:val="num" w:pos="5040"/>
+        </w:tabs>
+        <w:ind w:left="5040" w:hanging="360"/>
+      </w:pPr>
+    </w:lvl>
+    <w:lvl w:ilvl="7" w:tentative="1">
+      <w:start w:val="1"/>
+      <w:numFmt w:val="decimal"/>
+      <w:lvlText w:val="%8."/>
+      <w:lvlJc w:val="left"/>
+      <w:pPr>
+        <w:tabs>
+          <w:tab w:val="num" w:pos="5760"/>
+        </w:tabs>
+        <w:ind w:left="5760" w:hanging="360"/>
+      </w:pPr>
+    </w:lvl>
+    <w:lvl w:ilvl="8" w:tentative="1">
+      <w:start w:val="1"/>
+      <w:numFmt w:val="decimal"/>
+      <w:lvlText w:val="%9."/>
+      <w:lvlJc w:val="left"/>
+      <w:pPr>
+        <w:tabs>
+          <w:tab w:val="num" w:pos="6480"/>
+        </w:tabs>
+        <w:ind w:left="6480" w:hanging="360"/>
+      </w:pPr>
+    </w:lvl>
+  </w:abstractNum>
+  <w:abstractNum w:abstractNumId="14">
     <w:nsid w:val="43554903"/>
     <w:multiLevelType w:val="multilevel"/>
     <w:tmpl w:val="1062FB90"/>
@@ -4483,7 +5739,7 @@
       </w:pPr>
     </w:lvl>
   </w:abstractNum>
-  <w:abstractNum w:abstractNumId="12">
+  <w:abstractNum w:abstractNumId="15">
     <w:nsid w:val="46141DBD"/>
     <w:multiLevelType w:val="multilevel"/>
     <w:tmpl w:val="FFD63E7C"/>
@@ -4596,7 +5852,120 @@
       </w:pPr>
     </w:lvl>
   </w:abstractNum>
-  <w:abstractNum w:abstractNumId="13">
+  <w:abstractNum w:abstractNumId="16">
+    <w:nsid w:val="47D1622A"/>
+    <w:multiLevelType w:val="multilevel"/>
+    <w:tmpl w:val="71C40ADC"/>
+    <w:lvl w:ilvl="0">
+      <w:start w:val="1"/>
+      <w:numFmt w:val="decimal"/>
+      <w:lvlText w:val="%1."/>
+      <w:lvlJc w:val="left"/>
+      <w:pPr>
+        <w:tabs>
+          <w:tab w:val="num" w:pos="720"/>
+        </w:tabs>
+        <w:ind w:left="720" w:hanging="360"/>
+      </w:pPr>
+    </w:lvl>
+    <w:lvl w:ilvl="1" w:tentative="1">
+      <w:start w:val="1"/>
+      <w:numFmt w:val="decimal"/>
+      <w:lvlText w:val="%2."/>
+      <w:lvlJc w:val="left"/>
+      <w:pPr>
+        <w:tabs>
+          <w:tab w:val="num" w:pos="1440"/>
+        </w:tabs>
+        <w:ind w:left="1440" w:hanging="360"/>
+      </w:pPr>
+    </w:lvl>
+    <w:lvl w:ilvl="2" w:tentative="1">
+      <w:start w:val="1"/>
+      <w:numFmt w:val="decimal"/>
+      <w:lvlText w:val="%3."/>
+      <w:lvlJc w:val="left"/>
+      <w:pPr>
+        <w:tabs>
+          <w:tab w:val="num" w:pos="2160"/>
+        </w:tabs>
+        <w:ind w:left="2160" w:hanging="360"/>
+      </w:pPr>
+    </w:lvl>
+    <w:lvl w:ilvl="3" w:tentative="1">
+      <w:start w:val="1"/>
+      <w:numFmt w:val="decimal"/>
+      <w:lvlText w:val="%4."/>
+      <w:lvlJc w:val="left"/>
+      <w:pPr>
+        <w:tabs>
+          <w:tab w:val="num" w:pos="2880"/>
+        </w:tabs>
+        <w:ind w:left="2880" w:hanging="360"/>
+      </w:pPr>
+    </w:lvl>
+    <w:lvl w:ilvl="4" w:tentative="1">
+      <w:start w:val="1"/>
+      <w:numFmt w:val="decimal"/>
+      <w:lvlText w:val="%5."/>
+      <w:lvlJc w:val="left"/>
+      <w:pPr>
+        <w:tabs>
+          <w:tab w:val="num" w:pos="3600"/>
+        </w:tabs>
+        <w:ind w:left="3600" w:hanging="360"/>
+      </w:pPr>
+    </w:lvl>
+    <w:lvl w:ilvl="5" w:tentative="1">
+      <w:start w:val="1"/>
+      <w:numFmt w:val="decimal"/>
+      <w:lvlText w:val="%6."/>
+      <w:lvlJc w:val="left"/>
+      <w:pPr>
+        <w:tabs>
+          <w:tab w:val="num" w:pos="4320"/>
+        </w:tabs>
+        <w:ind w:left="4320" w:hanging="360"/>
+      </w:pPr>
+    </w:lvl>
+    <w:lvl w:ilvl="6" w:tentative="1">
+      <w:start w:val="1"/>
+      <w:numFmt w:val="decimal"/>
+      <w:lvlText w:val="%7."/>
+      <w:lvlJc w:val="left"/>
+      <w:pPr>
+        <w:tabs>
+          <w:tab w:val="num" w:pos="5040"/>
+        </w:tabs>
+        <w:ind w:left="5040" w:hanging="360"/>
+      </w:pPr>
+    </w:lvl>
+    <w:lvl w:ilvl="7" w:tentative="1">
+      <w:start w:val="1"/>
+      <w:numFmt w:val="decimal"/>
+      <w:lvlText w:val="%8."/>
+      <w:lvlJc w:val="left"/>
+      <w:pPr>
+        <w:tabs>
+          <w:tab w:val="num" w:pos="5760"/>
+        </w:tabs>
+        <w:ind w:left="5760" w:hanging="360"/>
+      </w:pPr>
+    </w:lvl>
+    <w:lvl w:ilvl="8" w:tentative="1">
+      <w:start w:val="1"/>
+      <w:numFmt w:val="decimal"/>
+      <w:lvlText w:val="%9."/>
+      <w:lvlJc w:val="left"/>
+      <w:pPr>
+        <w:tabs>
+          <w:tab w:val="num" w:pos="6480"/>
+        </w:tabs>
+        <w:ind w:left="6480" w:hanging="360"/>
+      </w:pPr>
+    </w:lvl>
+  </w:abstractNum>
+  <w:abstractNum w:abstractNumId="17">
     <w:nsid w:val="4F00021A"/>
     <w:multiLevelType w:val="multilevel"/>
     <w:tmpl w:val="805E3CF8"/>
@@ -4709,7 +6078,7 @@
       </w:pPr>
     </w:lvl>
   </w:abstractNum>
-  <w:abstractNum w:abstractNumId="14">
+  <w:abstractNum w:abstractNumId="18">
     <w:nsid w:val="528E6421"/>
     <w:multiLevelType w:val="multilevel"/>
     <w:tmpl w:val="1062FB90"/>
@@ -4822,7 +6191,7 @@
       </w:pPr>
     </w:lvl>
   </w:abstractNum>
-  <w:abstractNum w:abstractNumId="15">
+  <w:abstractNum w:abstractNumId="19">
     <w:nsid w:val="541866DA"/>
     <w:multiLevelType w:val="multilevel"/>
     <w:tmpl w:val="13AAE5E6"/>
@@ -4935,7 +6304,7 @@
       </w:pPr>
     </w:lvl>
   </w:abstractNum>
-  <w:abstractNum w:abstractNumId="16">
+  <w:abstractNum w:abstractNumId="20">
     <w:nsid w:val="55253FAF"/>
     <w:multiLevelType w:val="multilevel"/>
     <w:tmpl w:val="1062FB90"/>
@@ -5048,7 +6417,7 @@
       </w:pPr>
     </w:lvl>
   </w:abstractNum>
-  <w:abstractNum w:abstractNumId="17">
+  <w:abstractNum w:abstractNumId="21">
     <w:nsid w:val="5A1D4AEA"/>
     <w:multiLevelType w:val="multilevel"/>
     <w:tmpl w:val="1062FB90"/>
@@ -5161,7 +6530,7 @@
       </w:pPr>
     </w:lvl>
   </w:abstractNum>
-  <w:abstractNum w:abstractNumId="18">
+  <w:abstractNum w:abstractNumId="22">
     <w:nsid w:val="63E16CD4"/>
     <w:multiLevelType w:val="multilevel"/>
     <w:tmpl w:val="BAD62FBC"/>
@@ -5274,7 +6643,7 @@
       </w:pPr>
     </w:lvl>
   </w:abstractNum>
-  <w:abstractNum w:abstractNumId="19">
+  <w:abstractNum w:abstractNumId="23">
     <w:nsid w:val="67601FBB"/>
     <w:multiLevelType w:val="multilevel"/>
     <w:tmpl w:val="1062FB90"/>
@@ -5387,7 +6756,7 @@
       </w:pPr>
     </w:lvl>
   </w:abstractNum>
-  <w:abstractNum w:abstractNumId="20">
+  <w:abstractNum w:abstractNumId="24">
     <w:nsid w:val="711D3C57"/>
     <w:multiLevelType w:val="multilevel"/>
     <w:tmpl w:val="1062FB90"/>
@@ -5500,7 +6869,7 @@
       </w:pPr>
     </w:lvl>
   </w:abstractNum>
-  <w:abstractNum w:abstractNumId="21">
+  <w:abstractNum w:abstractNumId="25">
     <w:nsid w:val="78470004"/>
     <w:multiLevelType w:val="multilevel"/>
     <w:tmpl w:val="736C66DC"/>
@@ -5613,7 +6982,7 @@
       </w:pPr>
     </w:lvl>
   </w:abstractNum>
-  <w:abstractNum w:abstractNumId="22">
+  <w:abstractNum w:abstractNumId="26">
     <w:nsid w:val="7BF64DF6"/>
     <w:multiLevelType w:val="multilevel"/>
     <w:tmpl w:val="2040AD76"/>
@@ -5726,7 +7095,7 @@
       </w:pPr>
     </w:lvl>
   </w:abstractNum>
-  <w:abstractNum w:abstractNumId="23">
+  <w:abstractNum w:abstractNumId="27">
     <w:nsid w:val="7FEB30A1"/>
     <w:multiLevelType w:val="multilevel"/>
     <w:tmpl w:val="1062FB90"/>
@@ -5840,6 +7209,36 @@
     </w:lvl>
   </w:abstractNum>
   <w:num w:numId="1">
+    <w:abstractNumId w:val="14"/>
+    <w:lvlOverride w:ilvl="0">
+      <w:startOverride w:val="1"/>
+    </w:lvlOverride>
+    <w:lvlOverride w:ilvl="1">
+      <w:startOverride w:val="1"/>
+    </w:lvlOverride>
+    <w:lvlOverride w:ilvl="2">
+      <w:startOverride w:val="1"/>
+    </w:lvlOverride>
+    <w:lvlOverride w:ilvl="3">
+      <w:startOverride w:val="1"/>
+    </w:lvlOverride>
+    <w:lvlOverride w:ilvl="4">
+      <w:startOverride w:val="1"/>
+    </w:lvlOverride>
+    <w:lvlOverride w:ilvl="5">
+      <w:startOverride w:val="1"/>
+    </w:lvlOverride>
+    <w:lvlOverride w:ilvl="6">
+      <w:startOverride w:val="1"/>
+    </w:lvlOverride>
+    <w:lvlOverride w:ilvl="7">
+      <w:startOverride w:val="1"/>
+    </w:lvlOverride>
+    <w:lvlOverride w:ilvl="8">
+      <w:startOverride w:val="1"/>
+    </w:lvlOverride>
+  </w:num>
+  <w:num w:numId="2">
     <w:abstractNumId w:val="11"/>
     <w:lvlOverride w:ilvl="0">
       <w:startOverride w:val="1"/>
@@ -5869,38 +7268,8 @@
       <w:startOverride w:val="1"/>
     </w:lvlOverride>
   </w:num>
-  <w:num w:numId="2">
-    <w:abstractNumId w:val="9"/>
-    <w:lvlOverride w:ilvl="0">
-      <w:startOverride w:val="1"/>
-    </w:lvlOverride>
-    <w:lvlOverride w:ilvl="1">
-      <w:startOverride w:val="1"/>
-    </w:lvlOverride>
-    <w:lvlOverride w:ilvl="2">
-      <w:startOverride w:val="1"/>
-    </w:lvlOverride>
-    <w:lvlOverride w:ilvl="3">
-      <w:startOverride w:val="1"/>
-    </w:lvlOverride>
-    <w:lvlOverride w:ilvl="4">
-      <w:startOverride w:val="1"/>
-    </w:lvlOverride>
-    <w:lvlOverride w:ilvl="5">
-      <w:startOverride w:val="1"/>
-    </w:lvlOverride>
-    <w:lvlOverride w:ilvl="6">
-      <w:startOverride w:val="1"/>
-    </w:lvlOverride>
-    <w:lvlOverride w:ilvl="7">
-      <w:startOverride w:val="1"/>
-    </w:lvlOverride>
-    <w:lvlOverride w:ilvl="8">
-      <w:startOverride w:val="1"/>
-    </w:lvlOverride>
-  </w:num>
   <w:num w:numId="3">
-    <w:abstractNumId w:val="17"/>
+    <w:abstractNumId w:val="21"/>
     <w:lvlOverride w:ilvl="0">
       <w:startOverride w:val="1"/>
     </w:lvlOverride>
@@ -5930,7 +7299,7 @@
     </w:lvlOverride>
   </w:num>
   <w:num w:numId="4">
-    <w:abstractNumId w:val="3"/>
+    <w:abstractNumId w:val="4"/>
     <w:lvlOverride w:ilvl="0">
       <w:startOverride w:val="1"/>
     </w:lvlOverride>
@@ -5960,7 +7329,7 @@
     </w:lvlOverride>
   </w:num>
   <w:num w:numId="5">
-    <w:abstractNumId w:val="23"/>
+    <w:abstractNumId w:val="27"/>
     <w:lvlOverride w:ilvl="0">
       <w:startOverride w:val="1"/>
     </w:lvlOverride>
@@ -5990,7 +7359,7 @@
     </w:lvlOverride>
   </w:num>
   <w:num w:numId="6">
-    <w:abstractNumId w:val="14"/>
+    <w:abstractNumId w:val="18"/>
     <w:lvlOverride w:ilvl="0">
       <w:startOverride w:val="1"/>
     </w:lvlOverride>
@@ -6050,7 +7419,7 @@
     </w:lvlOverride>
   </w:num>
   <w:num w:numId="8">
-    <w:abstractNumId w:val="19"/>
+    <w:abstractNumId w:val="23"/>
     <w:lvlOverride w:ilvl="0">
       <w:startOverride w:val="1"/>
     </w:lvlOverride>
@@ -6080,6 +7449,96 @@
     </w:lvlOverride>
   </w:num>
   <w:num w:numId="9">
+    <w:abstractNumId w:val="24"/>
+    <w:lvlOverride w:ilvl="0">
+      <w:startOverride w:val="1"/>
+    </w:lvlOverride>
+    <w:lvlOverride w:ilvl="1">
+      <w:startOverride w:val="1"/>
+    </w:lvlOverride>
+    <w:lvlOverride w:ilvl="2">
+      <w:startOverride w:val="1"/>
+    </w:lvlOverride>
+    <w:lvlOverride w:ilvl="3">
+      <w:startOverride w:val="1"/>
+    </w:lvlOverride>
+    <w:lvlOverride w:ilvl="4">
+      <w:startOverride w:val="1"/>
+    </w:lvlOverride>
+    <w:lvlOverride w:ilvl="5">
+      <w:startOverride w:val="1"/>
+    </w:lvlOverride>
+    <w:lvlOverride w:ilvl="6">
+      <w:startOverride w:val="1"/>
+    </w:lvlOverride>
+    <w:lvlOverride w:ilvl="7">
+      <w:startOverride w:val="1"/>
+    </w:lvlOverride>
+    <w:lvlOverride w:ilvl="8">
+      <w:startOverride w:val="1"/>
+    </w:lvlOverride>
+  </w:num>
+  <w:num w:numId="10">
+    <w:abstractNumId w:val="3"/>
+    <w:lvlOverride w:ilvl="0">
+      <w:startOverride w:val="1"/>
+    </w:lvlOverride>
+    <w:lvlOverride w:ilvl="1">
+      <w:startOverride w:val="1"/>
+    </w:lvlOverride>
+    <w:lvlOverride w:ilvl="2">
+      <w:startOverride w:val="1"/>
+    </w:lvlOverride>
+    <w:lvlOverride w:ilvl="3">
+      <w:startOverride w:val="1"/>
+    </w:lvlOverride>
+    <w:lvlOverride w:ilvl="4">
+      <w:startOverride w:val="1"/>
+    </w:lvlOverride>
+    <w:lvlOverride w:ilvl="5">
+      <w:startOverride w:val="1"/>
+    </w:lvlOverride>
+    <w:lvlOverride w:ilvl="6">
+      <w:startOverride w:val="1"/>
+    </w:lvlOverride>
+    <w:lvlOverride w:ilvl="7">
+      <w:startOverride w:val="1"/>
+    </w:lvlOverride>
+    <w:lvlOverride w:ilvl="8">
+      <w:startOverride w:val="1"/>
+    </w:lvlOverride>
+  </w:num>
+  <w:num w:numId="11">
+    <w:abstractNumId w:val="7"/>
+    <w:lvlOverride w:ilvl="0">
+      <w:startOverride w:val="1"/>
+    </w:lvlOverride>
+    <w:lvlOverride w:ilvl="1">
+      <w:startOverride w:val="1"/>
+    </w:lvlOverride>
+    <w:lvlOverride w:ilvl="2">
+      <w:startOverride w:val="1"/>
+    </w:lvlOverride>
+    <w:lvlOverride w:ilvl="3">
+      <w:startOverride w:val="1"/>
+    </w:lvlOverride>
+    <w:lvlOverride w:ilvl="4">
+      <w:startOverride w:val="1"/>
+    </w:lvlOverride>
+    <w:lvlOverride w:ilvl="5">
+      <w:startOverride w:val="1"/>
+    </w:lvlOverride>
+    <w:lvlOverride w:ilvl="6">
+      <w:startOverride w:val="1"/>
+    </w:lvlOverride>
+    <w:lvlOverride w:ilvl="7">
+      <w:startOverride w:val="1"/>
+    </w:lvlOverride>
+    <w:lvlOverride w:ilvl="8">
+      <w:startOverride w:val="1"/>
+    </w:lvlOverride>
+  </w:num>
+  <w:num w:numId="12">
     <w:abstractNumId w:val="20"/>
     <w:lvlOverride w:ilvl="0">
       <w:startOverride w:val="1"/>
@@ -6109,131 +7568,53 @@
       <w:startOverride w:val="1"/>
     </w:lvlOverride>
   </w:num>
-  <w:num w:numId="10">
+  <w:num w:numId="13">
+    <w:abstractNumId w:val="9"/>
+  </w:num>
+  <w:num w:numId="14">
     <w:abstractNumId w:val="2"/>
-    <w:lvlOverride w:ilvl="0">
-      <w:startOverride w:val="1"/>
-    </w:lvlOverride>
-    <w:lvlOverride w:ilvl="1">
-      <w:startOverride w:val="1"/>
-    </w:lvlOverride>
-    <w:lvlOverride w:ilvl="2">
-      <w:startOverride w:val="1"/>
-    </w:lvlOverride>
-    <w:lvlOverride w:ilvl="3">
-      <w:startOverride w:val="1"/>
-    </w:lvlOverride>
-    <w:lvlOverride w:ilvl="4">
-      <w:startOverride w:val="1"/>
-    </w:lvlOverride>
-    <w:lvlOverride w:ilvl="5">
-      <w:startOverride w:val="1"/>
-    </w:lvlOverride>
-    <w:lvlOverride w:ilvl="6">
-      <w:startOverride w:val="1"/>
-    </w:lvlOverride>
-    <w:lvlOverride w:ilvl="7">
-      <w:startOverride w:val="1"/>
-    </w:lvlOverride>
-    <w:lvlOverride w:ilvl="8">
-      <w:startOverride w:val="1"/>
-    </w:lvlOverride>
   </w:num>
-  <w:num w:numId="11">
+  <w:num w:numId="15">
+    <w:abstractNumId w:val="26"/>
+  </w:num>
+  <w:num w:numId="16">
+    <w:abstractNumId w:val="12"/>
+  </w:num>
+  <w:num w:numId="17">
+    <w:abstractNumId w:val="22"/>
+  </w:num>
+  <w:num w:numId="18">
+    <w:abstractNumId w:val="17"/>
+  </w:num>
+  <w:num w:numId="19">
+    <w:abstractNumId w:val="5"/>
+  </w:num>
+  <w:num w:numId="20">
+    <w:abstractNumId w:val="19"/>
+  </w:num>
+  <w:num w:numId="21">
     <w:abstractNumId w:val="6"/>
-    <w:lvlOverride w:ilvl="0">
-      <w:startOverride w:val="1"/>
-    </w:lvlOverride>
-    <w:lvlOverride w:ilvl="1">
-      <w:startOverride w:val="1"/>
-    </w:lvlOverride>
-    <w:lvlOverride w:ilvl="2">
-      <w:startOverride w:val="1"/>
-    </w:lvlOverride>
-    <w:lvlOverride w:ilvl="3">
-      <w:startOverride w:val="1"/>
-    </w:lvlOverride>
-    <w:lvlOverride w:ilvl="4">
-      <w:startOverride w:val="1"/>
-    </w:lvlOverride>
-    <w:lvlOverride w:ilvl="5">
-      <w:startOverride w:val="1"/>
-    </w:lvlOverride>
-    <w:lvlOverride w:ilvl="6">
-      <w:startOverride w:val="1"/>
-    </w:lvlOverride>
-    <w:lvlOverride w:ilvl="7">
-      <w:startOverride w:val="1"/>
-    </w:lvlOverride>
-    <w:lvlOverride w:ilvl="8">
-      <w:startOverride w:val="1"/>
-    </w:lvlOverride>
   </w:num>
-  <w:num w:numId="12">
-    <w:abstractNumId w:val="16"/>
-    <w:lvlOverride w:ilvl="0">
-      <w:startOverride w:val="1"/>
-    </w:lvlOverride>
-    <w:lvlOverride w:ilvl="1">
-      <w:startOverride w:val="1"/>
-    </w:lvlOverride>
-    <w:lvlOverride w:ilvl="2">
-      <w:startOverride w:val="1"/>
-    </w:lvlOverride>
-    <w:lvlOverride w:ilvl="3">
-      <w:startOverride w:val="1"/>
-    </w:lvlOverride>
-    <w:lvlOverride w:ilvl="4">
-      <w:startOverride w:val="1"/>
-    </w:lvlOverride>
-    <w:lvlOverride w:ilvl="5">
-      <w:startOverride w:val="1"/>
-    </w:lvlOverride>
-    <w:lvlOverride w:ilvl="6">
-      <w:startOverride w:val="1"/>
-    </w:lvlOverride>
-    <w:lvlOverride w:ilvl="7">
-      <w:startOverride w:val="1"/>
-    </w:lvlOverride>
-    <w:lvlOverride w:ilvl="8">
-      <w:startOverride w:val="1"/>
-    </w:lvlOverride>
+  <w:num w:numId="22">
+    <w:abstractNumId w:val="25"/>
   </w:num>
-  <w:num w:numId="13">
+  <w:num w:numId="23">
+    <w:abstractNumId w:val="15"/>
+  </w:num>
+  <w:num w:numId="24">
     <w:abstractNumId w:val="8"/>
   </w:num>
-  <w:num w:numId="14">
+  <w:num w:numId="25">
+    <w:abstractNumId w:val="10"/>
+  </w:num>
+  <w:num w:numId="26">
+    <w:abstractNumId w:val="13"/>
+  </w:num>
+  <w:num w:numId="27">
     <w:abstractNumId w:val="1"/>
   </w:num>
-  <w:num w:numId="15">
-    <w:abstractNumId w:val="22"/>
-  </w:num>
-  <w:num w:numId="16">
-    <w:abstractNumId w:val="10"/>
-  </w:num>
-  <w:num w:numId="17">
-    <w:abstractNumId w:val="18"/>
-  </w:num>
-  <w:num w:numId="18">
-    <w:abstractNumId w:val="13"/>
-  </w:num>
-  <w:num w:numId="19">
-    <w:abstractNumId w:val="4"/>
-  </w:num>
-  <w:num w:numId="20">
-    <w:abstractNumId w:val="15"/>
-  </w:num>
-  <w:num w:numId="21">
-    <w:abstractNumId w:val="5"/>
-  </w:num>
-  <w:num w:numId="22">
-    <w:abstractNumId w:val="21"/>
-  </w:num>
-  <w:num w:numId="23">
-    <w:abstractNumId w:val="12"/>
-  </w:num>
-  <w:num w:numId="24">
-    <w:abstractNumId w:val="7"/>
+  <w:num w:numId="28">
+    <w:abstractNumId w:val="16"/>
   </w:num>
 </w:numbering>
 </file>

</xml_diff>